<commit_message>
Update documents, add course QR code in database and added login information table to provide external login type
</commit_message>
<xml_diff>
--- a/document/02_后台管理系统产品需求文档.docx
+++ b/document/02_后台管理系统产品需求文档.docx
@@ -216,11 +216,11 @@
           <w:sz w:val="52"/>
         </w:rPr>
       </w:pPr>
-      <w:bookmarkStart w:id="0" w:name="_Toc32159"/>
-      <w:bookmarkStart w:id="1" w:name="_Toc7032"/>
-      <w:bookmarkStart w:id="2" w:name="_Toc4179"/>
+      <w:bookmarkStart w:id="0" w:name="_Toc4179"/>
+      <w:bookmarkStart w:id="1" w:name="_Toc32159"/>
+      <w:bookmarkStart w:id="2" w:name="_Toc35632282"/>
       <w:bookmarkStart w:id="3" w:name="_Toc33821545"/>
-      <w:bookmarkStart w:id="4" w:name="_Toc35632282"/>
+      <w:bookmarkStart w:id="4" w:name="_Toc7032"/>
       <w:r>
         <w:rPr>
           <w:rFonts w:hint="eastAsia" w:ascii="黑体" w:eastAsia="黑体"/>
@@ -976,8 +976,8 @@
       </w:r>
       <w:bookmarkStart w:id="5" w:name="_Toc33821546"/>
       <w:bookmarkStart w:id="6" w:name="_Toc28388"/>
-      <w:bookmarkStart w:id="7" w:name="_Toc4221"/>
-      <w:bookmarkStart w:id="8" w:name="_Toc35632283"/>
+      <w:bookmarkStart w:id="7" w:name="_Toc35632283"/>
+      <w:bookmarkStart w:id="8" w:name="_Toc4221"/>
       <w:bookmarkStart w:id="9" w:name="_Toc29436"/>
       <w:r>
         <w:rPr>
@@ -4046,8 +4046,8 @@
       </w:pPr>
       <w:bookmarkStart w:id="10" w:name="_Toc436445617"/>
       <w:bookmarkStart w:id="11" w:name="_Toc27432"/>
-      <w:bookmarkStart w:id="12" w:name="_Toc11531"/>
-      <w:bookmarkStart w:id="13" w:name="_Toc445691593"/>
+      <w:bookmarkStart w:id="12" w:name="_Toc445691593"/>
+      <w:bookmarkStart w:id="13" w:name="_Toc11531"/>
       <w:bookmarkStart w:id="14" w:name="_Toc33821547"/>
     </w:p>
     <w:p>
@@ -4078,10 +4078,10 @@
       <w:pPr>
         <w:pStyle w:val="3"/>
       </w:pPr>
-      <w:bookmarkStart w:id="16" w:name="_Toc2206"/>
-      <w:bookmarkStart w:id="17" w:name="_Toc7972"/>
-      <w:bookmarkStart w:id="18" w:name="_Toc35632285"/>
-      <w:bookmarkStart w:id="19" w:name="_Toc33821548"/>
+      <w:bookmarkStart w:id="16" w:name="_Toc35632285"/>
+      <w:bookmarkStart w:id="17" w:name="_Toc2206"/>
+      <w:bookmarkStart w:id="18" w:name="_Toc33821548"/>
+      <w:bookmarkStart w:id="19" w:name="_Toc7972"/>
       <w:r>
         <w:rPr>
           <w:rFonts w:hint="eastAsia"/>
@@ -4146,10 +4146,10 @@
       <w:pPr>
         <w:pStyle w:val="3"/>
       </w:pPr>
-      <w:bookmarkStart w:id="24" w:name="_Toc25235"/>
+      <w:bookmarkStart w:id="24" w:name="_Toc35632287"/>
       <w:bookmarkStart w:id="25" w:name="_Toc33821550"/>
-      <w:bookmarkStart w:id="26" w:name="_Toc28060"/>
-      <w:bookmarkStart w:id="27" w:name="_Toc35632287"/>
+      <w:bookmarkStart w:id="26" w:name="_Toc25235"/>
+      <w:bookmarkStart w:id="27" w:name="_Toc28060"/>
       <w:r>
         <w:rPr>
           <w:rFonts w:hint="eastAsia"/>
@@ -4683,10 +4683,10 @@
       <w:pPr>
         <w:pStyle w:val="3"/>
       </w:pPr>
-      <w:bookmarkStart w:id="28" w:name="_Toc6852"/>
-      <w:bookmarkStart w:id="29" w:name="_Toc35632288"/>
-      <w:bookmarkStart w:id="30" w:name="_Toc30204"/>
-      <w:bookmarkStart w:id="31" w:name="_Toc33821551"/>
+      <w:bookmarkStart w:id="28" w:name="_Toc35632288"/>
+      <w:bookmarkStart w:id="29" w:name="_Toc33821551"/>
+      <w:bookmarkStart w:id="30" w:name="_Toc6852"/>
+      <w:bookmarkStart w:id="31" w:name="_Toc30204"/>
       <w:r>
         <w:rPr>
           <w:rFonts w:hint="eastAsia"/>
@@ -4724,11 +4724,11 @@
         <w:pStyle w:val="2"/>
       </w:pPr>
       <w:bookmarkStart w:id="32" w:name="_Toc436445620"/>
-      <w:bookmarkStart w:id="33" w:name="_Toc445691598"/>
+      <w:bookmarkStart w:id="33" w:name="_Toc27281"/>
       <w:bookmarkStart w:id="34" w:name="_Toc7577"/>
-      <w:bookmarkStart w:id="35" w:name="_Toc33821552"/>
-      <w:bookmarkStart w:id="36" w:name="_Toc27281"/>
-      <w:bookmarkStart w:id="37" w:name="_Toc35632289"/>
+      <w:bookmarkStart w:id="35" w:name="_Toc445691598"/>
+      <w:bookmarkStart w:id="36" w:name="_Toc35632289"/>
+      <w:bookmarkStart w:id="37" w:name="_Toc33821552"/>
       <w:r>
         <w:rPr>
           <w:rFonts w:hint="eastAsia"/>
@@ -4752,11 +4752,11 @@
       <w:pPr>
         <w:pStyle w:val="3"/>
       </w:pPr>
-      <w:bookmarkStart w:id="38" w:name="_Toc33821553"/>
-      <w:bookmarkStart w:id="39" w:name="_Toc445691599"/>
-      <w:bookmarkStart w:id="40" w:name="_Toc35632290"/>
-      <w:bookmarkStart w:id="41" w:name="_Toc31202"/>
-      <w:bookmarkStart w:id="42" w:name="_Toc20499"/>
+      <w:bookmarkStart w:id="38" w:name="_Toc20499"/>
+      <w:bookmarkStart w:id="39" w:name="_Toc35632290"/>
+      <w:bookmarkStart w:id="40" w:name="_Toc31202"/>
+      <w:bookmarkStart w:id="41" w:name="_Toc33821553"/>
+      <w:bookmarkStart w:id="42" w:name="_Toc445691599"/>
       <w:bookmarkStart w:id="43" w:name="_Toc436445624"/>
       <w:r>
         <w:rPr>
@@ -4798,11 +4798,11 @@
       <w:pPr>
         <w:pStyle w:val="3"/>
       </w:pPr>
-      <w:bookmarkStart w:id="44" w:name="_Toc9918"/>
-      <w:bookmarkStart w:id="45" w:name="_Toc33821554"/>
+      <w:bookmarkStart w:id="44" w:name="_Toc33821554"/>
+      <w:bookmarkStart w:id="45" w:name="_Toc445691600"/>
       <w:bookmarkStart w:id="46" w:name="_Toc35632291"/>
-      <w:bookmarkStart w:id="47" w:name="_Toc445691600"/>
-      <w:bookmarkStart w:id="48" w:name="_Toc27550"/>
+      <w:bookmarkStart w:id="47" w:name="_Toc27550"/>
+      <w:bookmarkStart w:id="48" w:name="_Toc9918"/>
       <w:r>
         <w:rPr>
           <w:rFonts w:hint="eastAsia"/>
@@ -4984,9 +4984,9 @@
       <w:pPr>
         <w:pStyle w:val="3"/>
       </w:pPr>
-      <w:bookmarkStart w:id="54" w:name="_Toc9173"/>
-      <w:bookmarkStart w:id="55" w:name="_Toc20111"/>
-      <w:bookmarkStart w:id="56" w:name="_Toc35632294"/>
+      <w:bookmarkStart w:id="54" w:name="_Toc20111"/>
+      <w:bookmarkStart w:id="55" w:name="_Toc35632294"/>
+      <w:bookmarkStart w:id="56" w:name="_Toc9173"/>
       <w:r>
         <w:rPr>
           <w:rFonts w:hint="eastAsia"/>
@@ -5014,8 +5014,8 @@
         </w:rPr>
         <w:drawing>
           <wp:inline distT="0" distB="0" distL="114300" distR="114300">
-            <wp:extent cx="5269230" cy="5332095"/>
-            <wp:effectExtent l="0" t="0" r="3810" b="1905"/>
+            <wp:extent cx="5272405" cy="5906770"/>
+            <wp:effectExtent l="0" t="0" r="635" b="6350"/>
             <wp:docPr id="3" name="图片 3" descr="”云早到“系统信息结构图"/>
             <wp:cNvGraphicFramePr>
               <a:graphicFrameLocks xmlns:a="http://schemas.openxmlformats.org/drawingml/2006/main" noChangeAspect="1"/>
@@ -5038,7 +5038,7 @@
                   <pic:spPr>
                     <a:xfrm>
                       <a:off x="0" y="0"/>
-                      <a:ext cx="5269230" cy="5332095"/>
+                      <a:ext cx="5272405" cy="5906770"/>
                     </a:xfrm>
                     <a:prstGeom prst="rect">
                       <a:avLst/>
@@ -5129,10 +5129,10 @@
       <w:pPr>
         <w:pStyle w:val="3"/>
       </w:pPr>
-      <w:bookmarkStart w:id="57" w:name="_Toc12122"/>
-      <w:bookmarkStart w:id="58" w:name="_Toc33821555"/>
-      <w:bookmarkStart w:id="59" w:name="_Toc27847"/>
-      <w:bookmarkStart w:id="60" w:name="_Toc35632295"/>
+      <w:bookmarkStart w:id="57" w:name="_Toc35632295"/>
+      <w:bookmarkStart w:id="58" w:name="_Toc27847"/>
+      <w:bookmarkStart w:id="59" w:name="_Toc33821555"/>
+      <w:bookmarkStart w:id="60" w:name="_Toc12122"/>
       <w:r>
         <w:rPr>
           <w:rFonts w:hint="eastAsia"/>
@@ -5235,8 +5235,8 @@
           <w:szCs w:val="30"/>
         </w:rPr>
       </w:pPr>
-      <w:bookmarkStart w:id="63" w:name="_Toc35632297"/>
-      <w:bookmarkStart w:id="64" w:name="_Toc12539"/>
+      <w:bookmarkStart w:id="63" w:name="_Toc12539"/>
+      <w:bookmarkStart w:id="64" w:name="_Toc35632297"/>
       <w:r>
         <w:rPr>
           <w:rFonts w:hint="eastAsia"/>
@@ -5597,8 +5597,8 @@
           <w:numId w:val="1"/>
         </w:numPr>
       </w:pPr>
-      <w:bookmarkStart w:id="70" w:name="_Toc29168"/>
-      <w:bookmarkStart w:id="71" w:name="_Toc26303"/>
+      <w:bookmarkStart w:id="70" w:name="_Toc26303"/>
+      <w:bookmarkStart w:id="71" w:name="_Toc29168"/>
       <w:r>
         <w:rPr>
           <w:rFonts w:hint="eastAsia"/>
@@ -5615,10 +5615,10 @@
       <w:bookmarkEnd w:id="70"/>
       <w:bookmarkEnd w:id="71"/>
       <w:bookmarkEnd w:id="72"/>
-      <w:bookmarkStart w:id="73" w:name="_Toc31931"/>
-      <w:bookmarkStart w:id="74" w:name="_Toc13349165"/>
-      <w:bookmarkStart w:id="75" w:name="_Toc5384"/>
-      <w:bookmarkStart w:id="76" w:name="_Toc18205"/>
+      <w:bookmarkStart w:id="73" w:name="_Toc13349165"/>
+      <w:bookmarkStart w:id="74" w:name="_Toc18205"/>
+      <w:bookmarkStart w:id="75" w:name="_Toc31931"/>
+      <w:bookmarkStart w:id="76" w:name="_Toc5384"/>
     </w:p>
     <w:p>
       <w:pPr>
@@ -7640,9 +7640,9 @@
       <w:pPr>
         <w:pStyle w:val="3"/>
       </w:pPr>
-      <w:bookmarkStart w:id="88" w:name="_Toc10147"/>
-      <w:bookmarkStart w:id="89" w:name="_Toc22979"/>
-      <w:bookmarkStart w:id="90" w:name="_Toc35632307"/>
+      <w:bookmarkStart w:id="88" w:name="_Toc35632307"/>
+      <w:bookmarkStart w:id="89" w:name="_Toc10147"/>
+      <w:bookmarkStart w:id="90" w:name="_Toc22979"/>
       <w:r>
         <w:rPr>
           <w:rFonts w:hint="eastAsia"/>
@@ -13387,10 +13387,10 @@
       <w:pPr>
         <w:pStyle w:val="3"/>
       </w:pPr>
-      <w:bookmarkStart w:id="107" w:name="_Toc8149"/>
+      <w:bookmarkStart w:id="107" w:name="_Toc2669"/>
       <w:bookmarkStart w:id="108" w:name="_Toc17564"/>
-      <w:bookmarkStart w:id="109" w:name="_Toc2669"/>
-      <w:bookmarkStart w:id="110" w:name="_Toc13349170"/>
+      <w:bookmarkStart w:id="109" w:name="_Toc13349170"/>
+      <w:bookmarkStart w:id="110" w:name="_Toc8149"/>
       <w:bookmarkStart w:id="111" w:name="_Toc35632318"/>
       <w:r>
         <w:rPr>
@@ -15825,10 +15825,10 @@
       <w:pPr>
         <w:pStyle w:val="3"/>
       </w:pPr>
-      <w:bookmarkStart w:id="117" w:name="_Toc22066"/>
-      <w:bookmarkStart w:id="118" w:name="_Toc13349171"/>
-      <w:bookmarkStart w:id="119" w:name="_Toc1969"/>
-      <w:bookmarkStart w:id="120" w:name="_Toc21002"/>
+      <w:bookmarkStart w:id="117" w:name="_Toc1969"/>
+      <w:bookmarkStart w:id="118" w:name="_Toc22066"/>
+      <w:bookmarkStart w:id="119" w:name="_Toc21002"/>
+      <w:bookmarkStart w:id="120" w:name="_Toc13349171"/>
       <w:bookmarkStart w:id="121" w:name="_Toc35632322"/>
       <w:r>
         <w:rPr>
@@ -23251,9 +23251,9 @@
       <w:pPr>
         <w:pStyle w:val="3"/>
       </w:pPr>
-      <w:bookmarkStart w:id="138" w:name="_Toc18893"/>
-      <w:bookmarkStart w:id="139" w:name="_Toc35632335"/>
-      <w:bookmarkStart w:id="140" w:name="_Toc24757"/>
+      <w:bookmarkStart w:id="138" w:name="_Toc35632335"/>
+      <w:bookmarkStart w:id="139" w:name="_Toc24757"/>
+      <w:bookmarkStart w:id="140" w:name="_Toc18893"/>
       <w:r>
         <w:rPr>
           <w:rFonts w:hint="eastAsia"/>

</xml_diff>